<commit_message>
Agregadas las páginas de la tesis de Loyola y Lujan donde se conseguirá documentación relacionada con el IV capitulo
</commit_message>
<xml_diff>
--- a/Tesis Cap IV.docx
+++ b/Tesis Cap IV.docx
@@ -1,431 +1,11 @@
 
 <file path=word/document.xml><?xml version="1.0" encoding="utf-8"?>
-<w:document xmlns:ve="http://schemas.openxmlformats.org/markup-compatibility/2006" xmlns:o="urn:schemas-microsoft-com:office:office" xmlns:r="http://schemas.openxmlformats.org/officeDocument/2006/relationships" xmlns:m="http://schemas.openxmlformats.org/officeDocument/2006/math" xmlns:v="urn:schemas-microsoft-com:vml" xmlns:wp="http://schemas.openxmlformats.org/drawingml/2006/wordprocessingDrawing" xmlns:w10="urn:schemas-microsoft-com:office:word" xmlns:w="http://schemas.openxmlformats.org/wordprocessingml/2006/main" xmlns:wne="http://schemas.microsoft.com/office/word/2006/wordml">
+<w:document xmlns:wpc="http://schemas.microsoft.com/office/word/2010/wordprocessingCanvas" xmlns:mc="http://schemas.openxmlformats.org/markup-compatibility/2006" xmlns:o="urn:schemas-microsoft-com:office:office" xmlns:r="http://schemas.openxmlformats.org/officeDocument/2006/relationships" xmlns:m="http://schemas.openxmlformats.org/officeDocument/2006/math" xmlns:v="urn:schemas-microsoft-com:vml" xmlns:wp14="http://schemas.microsoft.com/office/word/2010/wordprocessingDrawing" xmlns:wp="http://schemas.openxmlformats.org/drawingml/2006/wordprocessingDrawing" xmlns:w10="urn:schemas-microsoft-com:office:word" xmlns:w="http://schemas.openxmlformats.org/wordprocessingml/2006/main" xmlns:w14="http://schemas.microsoft.com/office/word/2010/wordml" xmlns:w15="http://schemas.microsoft.com/office/word/2012/wordml" xmlns:wpg="http://schemas.microsoft.com/office/word/2010/wordprocessingGroup" xmlns:wpi="http://schemas.microsoft.com/office/word/2010/wordprocessingInk" xmlns:wne="http://schemas.microsoft.com/office/word/2006/wordml" xmlns:wps="http://schemas.microsoft.com/office/word/2010/wordprocessingShape" mc:Ignorable="w14 w15 wp14">
   <w:body>
     <w:p>
-      <w:pPr>
-        <w:pStyle w:val="Encabezado1"/>
-      </w:pPr>
-      <w:r>
-        <w:rPr>
-          <w:rFonts w:cs="Arial"/>
-        </w:rPr>
-        <w:t>CAPÍTULO IV</w:t>
-      </w:r>
-    </w:p>
-    <w:p>
-      <w:pPr>
-        <w:pStyle w:val="Encabezado1"/>
-      </w:pPr>
-      <w:bookmarkStart w:id="0" w:name="_Toc833347"/>
+      <w:bookmarkStart w:id="0" w:name="_GoBack"/>
       <w:bookmarkEnd w:id="0"/>
-      <w:r>
-        <w:t>INGENIERIA DEL PROYECTO</w:t>
-      </w:r>
-    </w:p>
-    <w:p>
-      <w:pPr>
-        <w:spacing w:line="240" w:lineRule="auto"/>
-        <w:rPr>
-          <w:rFonts w:cs="Arial"/>
-        </w:rPr>
-      </w:pPr>
-    </w:p>
-    <w:p>
-      <w:pPr>
-        <w:rPr>
-          <w:rFonts w:cs="Arial"/>
-        </w:rPr>
-      </w:pPr>
-    </w:p>
-    <w:p>
-      <w:pPr>
-        <w:rPr>
-          <w:rFonts w:cs="Arial"/>
-        </w:rPr>
-      </w:pPr>
-    </w:p>
-    <w:p>
-      <w:pPr>
-        <w:pStyle w:val="Encabezado2"/>
-        <w:rPr>
-          <w:rFonts w:cs="Arial"/>
-        </w:rPr>
-      </w:pPr>
-      <w:r>
-        <w:rPr>
-          <w:rFonts w:cs="Arial"/>
-        </w:rPr>
-        <w:t>Análisis Ingenieril</w:t>
-      </w:r>
-    </w:p>
-    <w:p>
-      <w:pPr>
-        <w:rPr>
-          <w:rFonts w:cs="Arial"/>
-        </w:rPr>
-      </w:pPr>
-    </w:p>
-    <w:p>
-      <w:pPr>
-        <w:rPr>
-          <w:rFonts w:cs="Arial"/>
-        </w:rPr>
-      </w:pPr>
-    </w:p>
-    <w:p>
-      <w:pPr>
-        <w:pStyle w:val="Encabezado2"/>
-        <w:rPr>
-          <w:rFonts w:cs="Arial"/>
-        </w:rPr>
-      </w:pPr>
-      <w:r>
-        <w:rPr>
-          <w:rFonts w:cs="Arial"/>
-        </w:rPr>
-        <w:t>Estudio Diagnóstico</w:t>
-      </w:r>
-    </w:p>
-    <w:p>
-      <w:pPr>
-        <w:rPr>
-          <w:rFonts w:cs="Arial"/>
-        </w:rPr>
-      </w:pPr>
-    </w:p>
-    <w:p>
-      <w:pPr>
-        <w:rPr>
-          <w:rFonts w:cs="Arial"/>
-        </w:rPr>
-      </w:pPr>
-    </w:p>
-    <w:p>
-      <w:pPr>
-        <w:pStyle w:val="Encabezado2"/>
-        <w:rPr>
-          <w:rFonts w:cs="Arial"/>
-        </w:rPr>
-      </w:pPr>
-      <w:r>
-        <w:rPr>
-          <w:rFonts w:cs="Arial"/>
-        </w:rPr>
-        <w:t>Definición de Requerimientos</w:t>
-      </w:r>
-    </w:p>
-    <w:p>
-      <w:pPr>
-        <w:rPr>
-          <w:rFonts w:cs="Arial"/>
-        </w:rPr>
-      </w:pPr>
-    </w:p>
-    <w:p>
-      <w:pPr>
-        <w:rPr>
-          <w:rFonts w:cs="Arial"/>
-        </w:rPr>
-      </w:pPr>
-    </w:p>
-    <w:p>
-      <w:pPr>
-        <w:pStyle w:val="Encabezado2"/>
-        <w:rPr>
-          <w:rFonts w:cs="Arial"/>
-        </w:rPr>
-      </w:pPr>
-      <w:r>
-        <w:rPr>
-          <w:rFonts w:cs="Arial"/>
-        </w:rPr>
-        <w:t>Estudio de Factibilidad</w:t>
-      </w:r>
-    </w:p>
-    <w:p>
-      <w:pPr>
-        <w:rPr>
-          <w:rFonts w:cs="Arial"/>
-        </w:rPr>
-      </w:pPr>
-    </w:p>
-    <w:p>
-      <w:pPr>
-        <w:pStyle w:val="Encabezado2"/>
-        <w:rPr>
-          <w:rFonts w:cs="Arial"/>
-        </w:rPr>
-      </w:pPr>
-      <w:bookmarkStart w:id="1" w:name="_Toc833352"/>
-      <w:bookmarkEnd w:id="1"/>
-      <w:r>
-        <w:rPr>
-          <w:rFonts w:cs="Arial"/>
-        </w:rPr>
-        <w:t>Diseño Ingenieril (Ingeniería de Detalles)</w:t>
-      </w:r>
-    </w:p>
-    <w:p>
-      <w:pPr>
-        <w:rPr>
-          <w:rFonts w:cs="Arial"/>
-        </w:rPr>
-      </w:pPr>
-    </w:p>
-    <w:p>
-      <w:pPr>
-        <w:rPr>
-          <w:rFonts w:cs="Arial"/>
-        </w:rPr>
-      </w:pPr>
-    </w:p>
-    <w:p>
-      <w:pPr>
-        <w:pStyle w:val="Encabezado3"/>
-        <w:rPr>
-          <w:rFonts w:cs="Arial"/>
-        </w:rPr>
-      </w:pPr>
-      <w:bookmarkStart w:id="2" w:name="_Toc833353"/>
-      <w:bookmarkEnd w:id="2"/>
-      <w:r>
-        <w:rPr>
-          <w:rFonts w:cs="Arial"/>
-        </w:rPr>
-        <w:t>Cálculos y Consideraciones de Diseño</w:t>
-      </w:r>
-    </w:p>
-    <w:p>
-      <w:pPr>
-        <w:rPr>
-          <w:rFonts w:cs="Arial"/>
-        </w:rPr>
-      </w:pPr>
-      <w:r>
-        <w:rPr>
-          <w:rFonts w:cs="Arial"/>
-        </w:rPr>
-        <w:t>Especificaciones técnicas, operacionales, administrativas, entre otras.</w:t>
-      </w:r>
-    </w:p>
-    <w:p>
-      <w:pPr>
-        <w:pStyle w:val="Encabezado3"/>
-        <w:rPr>
-          <w:rFonts w:cs="Arial"/>
-        </w:rPr>
-      </w:pPr>
-      <w:r>
-        <w:rPr>
-          <w:rFonts w:cs="Arial"/>
-        </w:rPr>
-        <w:t xml:space="preserve"> </w:t>
-      </w:r>
-      <w:bookmarkStart w:id="3" w:name="_Toc833354"/>
-      <w:bookmarkEnd w:id="3"/>
-      <w:r>
-        <w:rPr>
-          <w:rFonts w:cs="Arial"/>
-        </w:rPr>
-        <w:t>Diagrama</w:t>
-      </w:r>
-    </w:p>
-    <w:p>
-      <w:pPr>
-        <w:rPr>
-          <w:rFonts w:cs="Arial"/>
-        </w:rPr>
-      </w:pPr>
-      <w:r>
-        <w:rPr>
-          <w:rFonts w:cs="Arial"/>
-        </w:rPr>
-        <w:t xml:space="preserve">Diseño de planos, diagramas de bloque, </w:t>
-      </w:r>
-      <w:proofErr w:type="spellStart"/>
-      <w:r>
-        <w:rPr>
-          <w:rFonts w:cs="Arial"/>
-        </w:rPr>
-        <w:t>DFD’s</w:t>
-      </w:r>
-      <w:proofErr w:type="spellEnd"/>
-      <w:r>
-        <w:rPr>
-          <w:rFonts w:cs="Arial"/>
-        </w:rPr>
-        <w:t>, entre otros, de acuerdo a la naturaleza del proyecto.</w:t>
-      </w:r>
-    </w:p>
-    <w:p>
-      <w:pPr>
-        <w:pStyle w:val="Encabezado3"/>
-        <w:rPr>
-          <w:rFonts w:cs="Arial"/>
-        </w:rPr>
-      </w:pPr>
-      <w:bookmarkStart w:id="4" w:name="_Toc833355"/>
-      <w:bookmarkEnd w:id="4"/>
-      <w:r>
-        <w:rPr>
-          <w:rFonts w:cs="Arial"/>
-        </w:rPr>
-        <w:t>Fuentes de Financiamiento</w:t>
-      </w:r>
-    </w:p>
-    <w:p>
-      <w:pPr>
-        <w:rPr>
-          <w:rFonts w:cs="Arial"/>
-        </w:rPr>
-      </w:pPr>
-    </w:p>
-    <w:p>
-      <w:pPr>
-        <w:pStyle w:val="Encabezado3"/>
-        <w:rPr>
-          <w:rFonts w:cs="Arial"/>
-        </w:rPr>
-      </w:pPr>
-      <w:bookmarkStart w:id="5" w:name="_Toc833356"/>
-      <w:bookmarkEnd w:id="5"/>
-      <w:r>
-        <w:rPr>
-          <w:rFonts w:cs="Arial"/>
-        </w:rPr>
-        <w:t>Construcción y Validación del Proyecto (optativo) (explicación del funcionamiento)</w:t>
-      </w:r>
-    </w:p>
-    <w:p>
-      <w:pPr>
-        <w:pStyle w:val="Encabezado3"/>
-        <w:rPr>
-          <w:rFonts w:cs="Arial"/>
-        </w:rPr>
-      </w:pPr>
-    </w:p>
-    <w:p>
-      <w:pPr>
-        <w:pStyle w:val="Encabezado3"/>
-        <w:rPr>
-          <w:rFonts w:cs="Arial"/>
-        </w:rPr>
-      </w:pPr>
-      <w:bookmarkStart w:id="6" w:name="_Toc833357"/>
-      <w:bookmarkEnd w:id="6"/>
-      <w:r>
-        <w:rPr>
-          <w:rFonts w:cs="Arial"/>
-        </w:rPr>
-        <w:t>Ensamblaje del Prototipo</w:t>
-      </w:r>
-    </w:p>
-    <w:p>
-      <w:pPr>
-        <w:pStyle w:val="Encabezado3"/>
-        <w:rPr>
-          <w:rFonts w:cs="Arial"/>
-        </w:rPr>
-      </w:pPr>
-    </w:p>
-    <w:p>
-      <w:pPr>
-        <w:pStyle w:val="Encabezado3"/>
-        <w:rPr>
-          <w:rFonts w:cs="Arial"/>
-        </w:rPr>
-      </w:pPr>
-      <w:bookmarkStart w:id="7" w:name="_Toc833358"/>
-      <w:bookmarkEnd w:id="7"/>
-      <w:r>
-        <w:rPr>
-          <w:rFonts w:cs="Arial"/>
-        </w:rPr>
-        <w:t>Pruebas del Prototipo</w:t>
-      </w:r>
-    </w:p>
-    <w:p>
-      <w:pPr>
-        <w:rPr>
-          <w:rFonts w:cs="Arial"/>
-        </w:rPr>
-      </w:pPr>
-    </w:p>
-    <w:p>
-      <w:pPr>
-        <w:rPr>
-          <w:rFonts w:cs="Arial"/>
-        </w:rPr>
-      </w:pPr>
-    </w:p>
-    <w:p>
-      <w:pPr>
-        <w:pStyle w:val="Encabezado1"/>
-        <w:rPr>
-          <w:rFonts w:cs="Arial"/>
-        </w:rPr>
-      </w:pPr>
-      <w:bookmarkStart w:id="8" w:name="_Toc833359"/>
-      <w:bookmarkEnd w:id="8"/>
-      <w:r>
-        <w:rPr>
-          <w:rFonts w:cs="Arial"/>
-        </w:rPr>
-        <w:lastRenderedPageBreak/>
-        <w:t>CONCLUSIONES Y RECOMENDACIONES</w:t>
-      </w:r>
-    </w:p>
-    <w:p>
-      <w:pPr>
-        <w:pStyle w:val="Encabezado2"/>
-        <w:rPr>
-          <w:rFonts w:cs="Arial"/>
-        </w:rPr>
-      </w:pPr>
-    </w:p>
-    <w:p>
-      <w:pPr>
-        <w:pStyle w:val="Encabezado2"/>
-        <w:rPr>
-          <w:rFonts w:cs="Arial"/>
-        </w:rPr>
-      </w:pPr>
-      <w:bookmarkStart w:id="9" w:name="_Toc833360"/>
-      <w:bookmarkEnd w:id="9"/>
-      <w:r>
-        <w:rPr>
-          <w:rFonts w:cs="Arial"/>
-        </w:rPr>
-        <w:t>Conclusiones</w:t>
-      </w:r>
-    </w:p>
-    <w:p>
-      <w:pPr>
-        <w:pStyle w:val="Encabezado2"/>
-        <w:rPr>
-          <w:rFonts w:cs="Arial"/>
-        </w:rPr>
-      </w:pPr>
-    </w:p>
-    <w:p>
-      <w:pPr>
-        <w:pStyle w:val="Encabezado2"/>
-        <w:rPr>
-          <w:rFonts w:cs="Arial"/>
-        </w:rPr>
-      </w:pPr>
-      <w:bookmarkStart w:id="10" w:name="_Toc833361"/>
-      <w:bookmarkEnd w:id="10"/>
-      <w:r>
-        <w:rPr>
-          <w:rFonts w:cs="Arial"/>
-        </w:rPr>
-        <w:t>Recomendaciones</w:t>
-      </w:r>
-    </w:p>
-    <w:p/>
-    <w:p/>
+    </w:p>
     <w:p>
       <w:pPr>
         <w:rPr>
@@ -495,255 +75,6 @@
           <w:lang w:val="es-ES" w:eastAsia="es-ES"/>
         </w:rPr>
       </w:pPr>
-    </w:p>
-    <w:p>
-      <w:pPr>
-        <w:pStyle w:val="Prrafodelista"/>
-        <w:numPr>
-          <w:ilvl w:val="0"/>
-          <w:numId w:val="1"/>
-        </w:numPr>
-        <w:rPr>
-          <w:rFonts w:cs="Arial"/>
-          <w:lang w:val="es-ES" w:eastAsia="es-ES"/>
-        </w:rPr>
-      </w:pPr>
-      <w:r>
-        <w:rPr>
-          <w:rFonts w:cs="Arial"/>
-          <w:lang w:val="es-ES" w:eastAsia="es-ES"/>
-        </w:rPr>
-        <w:t>Es necesario un módulo de usuarios en el cual, inicialmente, solo tendrá acceso el administrador, posteriores registros de usuarios deberá hacerlos el administrador directamente. En este registro se deberá especificar el correo de recuperación de contraseña y un nivel de privilegio del empleado, brindándole acceso sólo a las herramientas que éste deba utilizar.</w:t>
-      </w:r>
-    </w:p>
-    <w:p>
-      <w:pPr>
-        <w:pStyle w:val="Prrafodelista"/>
-        <w:numPr>
-          <w:ilvl w:val="0"/>
-          <w:numId w:val="1"/>
-        </w:numPr>
-        <w:rPr>
-          <w:rFonts w:cs="Arial"/>
-          <w:lang w:val="es-ES" w:eastAsia="es-ES"/>
-        </w:rPr>
-      </w:pPr>
-      <w:r>
-        <w:rPr>
-          <w:rFonts w:cs="Arial"/>
-          <w:lang w:val="es-ES" w:eastAsia="es-ES"/>
-        </w:rPr>
-        <w:t>Para mantener un orden en las transacciones mercantiles se desarrollará un módulo de Cajas, que permitirá revisar las operaciones de la empresa y dará desgloses diarios de las mismas tanto en la caja chica como en los distintos bancos con los que trabaja la empresa, permitiendo también la transferencia de fondos entre cuentas.</w:t>
-      </w:r>
-    </w:p>
-    <w:p>
-      <w:pPr>
-        <w:pStyle w:val="Prrafodelista"/>
-        <w:numPr>
-          <w:ilvl w:val="0"/>
-          <w:numId w:val="1"/>
-        </w:numPr>
-        <w:rPr>
-          <w:rFonts w:cs="Arial"/>
-          <w:lang w:val="es-ES" w:eastAsia="es-ES"/>
-        </w:rPr>
-      </w:pPr>
-      <w:r>
-        <w:rPr>
-          <w:rFonts w:cs="Arial"/>
-          <w:lang w:val="es-ES" w:eastAsia="es-ES"/>
-        </w:rPr>
-        <w:t xml:space="preserve">Generar un módulo de recetas, en el cual se puedan elaborar recetas según los ingredientes que el administrador vea conveniente. En este mismo módulo se podrán ejecutar corridas de estas recetas, creando </w:t>
-      </w:r>
-      <w:r>
-        <w:rPr>
-          <w:rFonts w:cs="Arial"/>
-          <w:lang w:val="es-ES" w:eastAsia="es-ES"/>
-        </w:rPr>
-        <w:lastRenderedPageBreak/>
-        <w:t>lotes de producción y generando hojas de cálculo en el que se reflejan los distintos costos asociados a esa corrida de receta.</w:t>
-      </w:r>
-    </w:p>
-    <w:p>
-      <w:pPr>
-        <w:pStyle w:val="Prrafodelista"/>
-        <w:numPr>
-          <w:ilvl w:val="0"/>
-          <w:numId w:val="1"/>
-        </w:numPr>
-        <w:rPr>
-          <w:rFonts w:cs="Arial"/>
-          <w:lang w:val="es-ES" w:eastAsia="es-ES"/>
-        </w:rPr>
-      </w:pPr>
-      <w:r>
-        <w:rPr>
-          <w:rFonts w:cs="Arial"/>
-          <w:lang w:val="es-ES" w:eastAsia="es-ES"/>
-        </w:rPr>
-        <w:t>Implementar un módulo de producción que permita visualizar las corridas de producciones ejecutadas en el módulo de recetas, ordenadas cronológicamente y que desplieguen información detallada de las mismas.</w:t>
-      </w:r>
-    </w:p>
-    <w:p>
-      <w:pPr>
-        <w:pStyle w:val="Prrafodelista"/>
-        <w:numPr>
-          <w:ilvl w:val="0"/>
-          <w:numId w:val="1"/>
-        </w:numPr>
-        <w:rPr>
-          <w:rFonts w:cs="Arial"/>
-          <w:lang w:val="es-ES" w:eastAsia="es-ES"/>
-        </w:rPr>
-      </w:pPr>
-      <w:r>
-        <w:rPr>
-          <w:rFonts w:cs="Arial"/>
-          <w:lang w:val="es-ES" w:eastAsia="es-ES"/>
-        </w:rPr>
-        <w:t>Crear un módulo para Compras, en el cual se listarán todas las compras de materias primas realizadas mostrando la información pertinente, tales como el proveedor, los materiales adquiridos, cantidades y precios, se crean además, nuevas compras en las que se registra el proveedor que suministrará la mercancía y las propias compras de materias primas e insumos que se necesitan para la actividad productiva, afectando ya sea a la cuenta de un banco en específico o caja chica.</w:t>
-      </w:r>
-    </w:p>
-    <w:p>
-      <w:pPr>
-        <w:pStyle w:val="Prrafodelista"/>
-        <w:numPr>
-          <w:ilvl w:val="0"/>
-          <w:numId w:val="1"/>
-        </w:numPr>
-        <w:rPr>
-          <w:rFonts w:cs="Arial"/>
-          <w:lang w:val="es-ES" w:eastAsia="es-ES"/>
-        </w:rPr>
-      </w:pPr>
-      <w:r>
-        <w:rPr>
-          <w:rFonts w:cs="Arial"/>
-          <w:lang w:val="es-ES" w:eastAsia="es-ES"/>
-        </w:rPr>
-        <w:t>Igualmente se desarrollará un módulo para Ventas, en el cual se listarán las ventas realizadas y se permitirán crear nuevas ventas, dentro de la creación, se listarán los productos terminados disponibles para venta, se seleccionará un cliente y una caja o banco a la cual afectará dicha venta.</w:t>
-      </w:r>
-    </w:p>
-    <w:p>
-      <w:pPr>
-        <w:pStyle w:val="Prrafodelista"/>
-        <w:numPr>
-          <w:ilvl w:val="0"/>
-          <w:numId w:val="1"/>
-        </w:numPr>
-        <w:rPr>
-          <w:rFonts w:cs="Arial"/>
-          <w:lang w:val="es-ES" w:eastAsia="es-ES"/>
-        </w:rPr>
-      </w:pPr>
-      <w:r>
-        <w:rPr>
-          <w:rFonts w:cs="Arial"/>
-          <w:lang w:val="es-ES" w:eastAsia="es-ES"/>
-        </w:rPr>
-        <w:t>Desarrollar un módulo para Proveedores, en el cual se registre la información necesaria para realizar actividades comerciales con los mismos y un pequeño sub módulo para las cuentas por pagar.</w:t>
-      </w:r>
-    </w:p>
-    <w:p>
-      <w:pPr>
-        <w:pStyle w:val="Prrafodelista"/>
-        <w:numPr>
-          <w:ilvl w:val="0"/>
-          <w:numId w:val="1"/>
-        </w:numPr>
-        <w:rPr>
-          <w:rFonts w:cs="Arial"/>
-          <w:lang w:val="es-ES" w:eastAsia="es-ES"/>
-        </w:rPr>
-      </w:pPr>
-      <w:r>
-        <w:rPr>
-          <w:rFonts w:cs="Arial"/>
-          <w:lang w:val="es-ES" w:eastAsia="es-ES"/>
-        </w:rPr>
-        <w:t>Del mismo modo que el punto anterior, es necesario generar un módulo para Clientes, en el que se registrará toda la información pertinente al mismo con el fin de verlo reflejado en las operaciones de ventas de productos terminados. Éste también contará con un pequeño sub modulo de  cuentas por cobrar.</w:t>
-      </w:r>
-    </w:p>
-    <w:p>
-      <w:pPr>
-        <w:pStyle w:val="Prrafodelista"/>
-        <w:numPr>
-          <w:ilvl w:val="0"/>
-          <w:numId w:val="1"/>
-        </w:numPr>
-        <w:rPr>
-          <w:rFonts w:cs="Arial"/>
-          <w:lang w:val="es-ES" w:eastAsia="es-ES"/>
-        </w:rPr>
-      </w:pPr>
-      <w:r>
-        <w:rPr>
-          <w:rFonts w:cs="Arial"/>
-          <w:lang w:val="es-ES" w:eastAsia="es-ES"/>
-        </w:rPr>
-        <w:t>Es imperativa la creación de un módulo para tratar los inventarios, tanto de materias primas, como de los distintos procesos productivos realizados por la empresa hasta el producto terminado, clasificando así, el stock.</w:t>
-      </w:r>
-    </w:p>
-    <w:p>
-      <w:pPr>
-        <w:pStyle w:val="Prrafodelista"/>
-        <w:numPr>
-          <w:ilvl w:val="0"/>
-          <w:numId w:val="1"/>
-        </w:numPr>
-        <w:rPr>
-          <w:rFonts w:cs="Arial"/>
-          <w:lang w:val="es-ES" w:eastAsia="es-ES"/>
-        </w:rPr>
-      </w:pPr>
-      <w:r>
-        <w:rPr>
-          <w:rFonts w:cs="Arial"/>
-          <w:lang w:val="es-ES" w:eastAsia="es-ES"/>
-        </w:rPr>
-        <w:lastRenderedPageBreak/>
-        <w:t>Para la creación de recetas es necesaria la utilización de ingredientes, los cuales, serán llamados Parámetros de recetas y tendrán su propio módulo, en el que se realizarán sus registros.</w:t>
-      </w:r>
-    </w:p>
-    <w:p>
-      <w:pPr>
-        <w:pStyle w:val="Prrafodelista"/>
-        <w:numPr>
-          <w:ilvl w:val="0"/>
-          <w:numId w:val="1"/>
-        </w:numPr>
-        <w:rPr>
-          <w:rFonts w:cs="Arial"/>
-          <w:lang w:val="es-ES" w:eastAsia="es-ES"/>
-        </w:rPr>
-      </w:pPr>
-      <w:r>
-        <w:rPr>
-          <w:rFonts w:cs="Arial"/>
-          <w:lang w:val="es-ES" w:eastAsia="es-ES"/>
-        </w:rPr>
-        <w:t>Un módulo de Parámetros Calculados será utilizado para el cálculo de los salarios integrales y estándares de costos fijos, los cuales afectan directamente los cálculos de cada corrida de producción.</w:t>
-      </w:r>
-    </w:p>
-    <w:p>
-      <w:pPr>
-        <w:pStyle w:val="Prrafodelista"/>
-        <w:numPr>
-          <w:ilvl w:val="0"/>
-          <w:numId w:val="1"/>
-        </w:numPr>
-        <w:rPr>
-          <w:rFonts w:cs="Arial"/>
-          <w:lang w:val="es-ES"/>
-        </w:rPr>
-      </w:pPr>
-      <w:r>
-        <w:rPr>
-          <w:rFonts w:cs="Arial"/>
-          <w:lang w:val="es-ES" w:eastAsia="es-ES"/>
-        </w:rPr>
-        <w:t>Un módulo de Ajustes, en el cual el administrador del sistema podrá realizar cambios globales en la herramienta a su propio juicio, tal como el reinicio de las bases de datos para comenzar una nueva actividad.</w:t>
-      </w:r>
     </w:p>
     <w:p>
       <w:pPr>
@@ -975,7 +306,7 @@
       <w:tblPr>
         <w:tblStyle w:val="TablaAPAsextaedicin"/>
         <w:tblW w:w="9499" w:type="dxa"/>
-        <w:tblLook w:val="04A0"/>
+        <w:tblLook w:val="04A0" w:firstRow="1" w:lastRow="0" w:firstColumn="1" w:lastColumn="0" w:noHBand="0" w:noVBand="1"/>
       </w:tblPr>
       <w:tblGrid>
         <w:gridCol w:w="2358"/>
@@ -985,11 +316,11 @@
       </w:tblGrid>
       <w:tr>
         <w:trPr>
-          <w:cnfStyle w:val="100000000000"/>
+          <w:cnfStyle w:val="100000000000" w:firstRow="1" w:lastRow="0" w:firstColumn="0" w:lastColumn="0" w:oddVBand="0" w:evenVBand="0" w:oddHBand="0" w:evenHBand="0" w:firstRowFirstColumn="0" w:firstRowLastColumn="0" w:lastRowFirstColumn="0" w:lastRowLastColumn="0"/>
         </w:trPr>
         <w:tc>
           <w:tcPr>
-            <w:cnfStyle w:val="001000000000"/>
+            <w:cnfStyle w:val="001000000000" w:firstRow="0" w:lastRow="0" w:firstColumn="1" w:lastColumn="0" w:oddVBand="0" w:evenVBand="0" w:oddHBand="0" w:evenHBand="0" w:firstRowFirstColumn="0" w:firstRowLastColumn="0" w:lastRowFirstColumn="0" w:lastRowLastColumn="0"/>
             <w:tcW w:w="2357" w:type="dxa"/>
             <w:shd w:val="clear" w:color="auto" w:fill="auto"/>
           </w:tcPr>
@@ -1024,7 +355,7 @@
               <w:spacing w:line="240" w:lineRule="auto"/>
               <w:ind w:firstLine="0"/>
               <w:jc w:val="center"/>
-              <w:cnfStyle w:val="100000000000"/>
+              <w:cnfStyle w:val="100000000000" w:firstRow="1" w:lastRow="0" w:firstColumn="0" w:lastColumn="0" w:oddVBand="0" w:evenVBand="0" w:oddHBand="0" w:evenHBand="0" w:firstRowFirstColumn="0" w:firstRowLastColumn="0" w:lastRowFirstColumn="0" w:lastRowLastColumn="0"/>
               <w:rPr>
                 <w:rFonts w:cs="Arial"/>
                 <w:lang w:val="es-ES" w:eastAsia="es-ES"/>
@@ -1051,7 +382,7 @@
               <w:spacing w:line="240" w:lineRule="auto"/>
               <w:ind w:firstLine="0"/>
               <w:jc w:val="center"/>
-              <w:cnfStyle w:val="100000000000"/>
+              <w:cnfStyle w:val="100000000000" w:firstRow="1" w:lastRow="0" w:firstColumn="0" w:lastColumn="0" w:oddVBand="0" w:evenVBand="0" w:oddHBand="0" w:evenHBand="0" w:firstRowFirstColumn="0" w:firstRowLastColumn="0" w:lastRowFirstColumn="0" w:lastRowLastColumn="0"/>
               <w:rPr>
                 <w:rFonts w:cs="Arial"/>
                 <w:lang w:val="es-ES" w:eastAsia="es-ES"/>
@@ -1078,7 +409,7 @@
               <w:spacing w:line="240" w:lineRule="auto"/>
               <w:ind w:firstLine="0"/>
               <w:jc w:val="center"/>
-              <w:cnfStyle w:val="100000000000"/>
+              <w:cnfStyle w:val="100000000000" w:firstRow="1" w:lastRow="0" w:firstColumn="0" w:lastColumn="0" w:oddVBand="0" w:evenVBand="0" w:oddHBand="0" w:evenHBand="0" w:firstRowFirstColumn="0" w:firstRowLastColumn="0" w:lastRowFirstColumn="0" w:lastRowLastColumn="0"/>
               <w:rPr>
                 <w:rFonts w:cs="Arial"/>
                 <w:lang w:val="es-ES" w:eastAsia="es-ES"/>
@@ -1099,7 +430,7 @@
       <w:tr>
         <w:tc>
           <w:tcPr>
-            <w:cnfStyle w:val="001000000000"/>
+            <w:cnfStyle w:val="001000000000" w:firstRow="0" w:lastRow="0" w:firstColumn="1" w:lastColumn="0" w:oddVBand="0" w:evenVBand="0" w:oddHBand="0" w:evenHBand="0" w:firstRowFirstColumn="0" w:firstRowLastColumn="0" w:lastRowFirstColumn="0" w:lastRowLastColumn="0"/>
             <w:tcW w:w="2357" w:type="dxa"/>
             <w:tcBorders>
               <w:top w:val="nil"/>
@@ -1140,7 +471,7 @@
               <w:spacing w:line="240" w:lineRule="auto"/>
               <w:ind w:firstLine="0"/>
               <w:jc w:val="center"/>
-              <w:cnfStyle w:val="000000000000"/>
+              <w:cnfStyle w:val="000000000000" w:firstRow="0" w:lastRow="0" w:firstColumn="0" w:lastColumn="0" w:oddVBand="0" w:evenVBand="0" w:oddHBand="0" w:evenHBand="0" w:firstRowFirstColumn="0" w:firstRowLastColumn="0" w:lastRowFirstColumn="0" w:lastRowLastColumn="0"/>
               <w:rPr>
                 <w:rFonts w:cs="Arial"/>
                 <w:lang w:val="es-ES" w:eastAsia="es-ES"/>
@@ -1169,7 +500,7 @@
               <w:spacing w:line="240" w:lineRule="auto"/>
               <w:ind w:firstLine="0"/>
               <w:jc w:val="center"/>
-              <w:cnfStyle w:val="000000000000"/>
+              <w:cnfStyle w:val="000000000000" w:firstRow="0" w:lastRow="0" w:firstColumn="0" w:lastColumn="0" w:oddVBand="0" w:evenVBand="0" w:oddHBand="0" w:evenHBand="0" w:firstRowFirstColumn="0" w:firstRowLastColumn="0" w:lastRowFirstColumn="0" w:lastRowLastColumn="0"/>
               <w:rPr>
                 <w:rFonts w:cs="Arial"/>
                 <w:lang w:val="es-ES" w:eastAsia="es-ES"/>
@@ -1198,7 +529,7 @@
               <w:spacing w:line="240" w:lineRule="auto"/>
               <w:ind w:firstLine="0"/>
               <w:jc w:val="center"/>
-              <w:cnfStyle w:val="000000000000"/>
+              <w:cnfStyle w:val="000000000000" w:firstRow="0" w:lastRow="0" w:firstColumn="0" w:lastColumn="0" w:oddVBand="0" w:evenVBand="0" w:oddHBand="0" w:evenHBand="0" w:firstRowFirstColumn="0" w:firstRowLastColumn="0" w:lastRowFirstColumn="0" w:lastRowLastColumn="0"/>
               <w:rPr>
                 <w:rFonts w:cs="Arial"/>
                 <w:lang w:val="es-ES" w:eastAsia="es-ES"/>
@@ -1217,7 +548,7 @@
       <w:tr>
         <w:tc>
           <w:tcPr>
-            <w:cnfStyle w:val="001000000000"/>
+            <w:cnfStyle w:val="001000000000" w:firstRow="0" w:lastRow="0" w:firstColumn="1" w:lastColumn="0" w:oddVBand="0" w:evenVBand="0" w:oddHBand="0" w:evenHBand="0" w:firstRowFirstColumn="0" w:firstRowLastColumn="0" w:lastRowFirstColumn="0" w:lastRowLastColumn="0"/>
             <w:tcW w:w="2357" w:type="dxa"/>
             <w:tcBorders>
               <w:top w:val="nil"/>
@@ -1256,7 +587,7 @@
               <w:spacing w:line="240" w:lineRule="auto"/>
               <w:ind w:firstLine="0"/>
               <w:jc w:val="center"/>
-              <w:cnfStyle w:val="000000000000"/>
+              <w:cnfStyle w:val="000000000000" w:firstRow="0" w:lastRow="0" w:firstColumn="0" w:lastColumn="0" w:oddVBand="0" w:evenVBand="0" w:oddHBand="0" w:evenHBand="0" w:firstRowFirstColumn="0" w:firstRowLastColumn="0" w:lastRowFirstColumn="0" w:lastRowLastColumn="0"/>
               <w:rPr>
                 <w:rFonts w:cs="Arial"/>
                 <w:lang w:val="es-ES" w:eastAsia="es-ES"/>
@@ -1284,7 +615,7 @@
               <w:spacing w:line="240" w:lineRule="auto"/>
               <w:ind w:firstLine="0"/>
               <w:jc w:val="center"/>
-              <w:cnfStyle w:val="000000000000"/>
+              <w:cnfStyle w:val="000000000000" w:firstRow="0" w:lastRow="0" w:firstColumn="0" w:lastColumn="0" w:oddVBand="0" w:evenVBand="0" w:oddHBand="0" w:evenHBand="0" w:firstRowFirstColumn="0" w:firstRowLastColumn="0" w:lastRowFirstColumn="0" w:lastRowLastColumn="0"/>
               <w:rPr>
                 <w:rFonts w:cs="Arial"/>
                 <w:lang w:val="es-ES" w:eastAsia="es-ES"/>
@@ -1312,7 +643,7 @@
               <w:spacing w:line="240" w:lineRule="auto"/>
               <w:ind w:firstLine="0"/>
               <w:jc w:val="center"/>
-              <w:cnfStyle w:val="000000000000"/>
+              <w:cnfStyle w:val="000000000000" w:firstRow="0" w:lastRow="0" w:firstColumn="0" w:lastColumn="0" w:oddVBand="0" w:evenVBand="0" w:oddHBand="0" w:evenHBand="0" w:firstRowFirstColumn="0" w:firstRowLastColumn="0" w:lastRowFirstColumn="0" w:lastRowLastColumn="0"/>
               <w:rPr>
                 <w:rFonts w:cs="Arial"/>
                 <w:lang w:val="es-ES" w:eastAsia="es-ES"/>
@@ -1350,7 +681,7 @@
 </file>
 
 <file path=word/numbering.xml><?xml version="1.0" encoding="utf-8"?>
-<w:numbering xmlns:ve="http://schemas.openxmlformats.org/markup-compatibility/2006" xmlns:o="urn:schemas-microsoft-com:office:office" xmlns:r="http://schemas.openxmlformats.org/officeDocument/2006/relationships" xmlns:m="http://schemas.openxmlformats.org/officeDocument/2006/math" xmlns:v="urn:schemas-microsoft-com:vml" xmlns:wp="http://schemas.openxmlformats.org/drawingml/2006/wordprocessingDrawing" xmlns:w10="urn:schemas-microsoft-com:office:word" xmlns:w="http://schemas.openxmlformats.org/wordprocessingml/2006/main" xmlns:wne="http://schemas.microsoft.com/office/word/2006/wordml">
+<w:numbering xmlns:wpc="http://schemas.microsoft.com/office/word/2010/wordprocessingCanvas" xmlns:mc="http://schemas.openxmlformats.org/markup-compatibility/2006" xmlns:o="urn:schemas-microsoft-com:office:office" xmlns:r="http://schemas.openxmlformats.org/officeDocument/2006/relationships" xmlns:m="http://schemas.openxmlformats.org/officeDocument/2006/math" xmlns:v="urn:schemas-microsoft-com:vml" xmlns:wp14="http://schemas.microsoft.com/office/word/2010/wordprocessingDrawing" xmlns:wp="http://schemas.openxmlformats.org/drawingml/2006/wordprocessingDrawing" xmlns:w10="urn:schemas-microsoft-com:office:word" xmlns:w="http://schemas.openxmlformats.org/wordprocessingml/2006/main" xmlns:w14="http://schemas.microsoft.com/office/word/2010/wordml" xmlns:w15="http://schemas.microsoft.com/office/word/2012/wordml" xmlns:wpg="http://schemas.microsoft.com/office/word/2010/wordprocessingGroup" xmlns:wpi="http://schemas.microsoft.com/office/word/2010/wordprocessingInk" xmlns:wne="http://schemas.microsoft.com/office/word/2006/wordml" xmlns:wps="http://schemas.microsoft.com/office/word/2010/wordprocessingShape" mc:Ignorable="w14 w15 wp14">
   <w:abstractNum w:abstractNumId="0">
     <w:nsid w:val="75383CC4"/>
     <w:multiLevelType w:val="multilevel"/>
@@ -1471,7 +802,7 @@
 </file>
 
 <file path=word/styles.xml><?xml version="1.0" encoding="utf-8"?>
-<w:styles xmlns:r="http://schemas.openxmlformats.org/officeDocument/2006/relationships" xmlns:w="http://schemas.openxmlformats.org/wordprocessingml/2006/main">
+<w:styles xmlns:mc="http://schemas.openxmlformats.org/markup-compatibility/2006" xmlns:r="http://schemas.openxmlformats.org/officeDocument/2006/relationships" xmlns:w="http://schemas.openxmlformats.org/wordprocessingml/2006/main" xmlns:w14="http://schemas.microsoft.com/office/word/2010/wordml" xmlns:w15="http://schemas.microsoft.com/office/word/2012/wordml" mc:Ignorable="w14 w15">
   <w:docDefaults>
     <w:rPrDefault>
       <w:rPr>
@@ -1487,144 +818,378 @@
       </w:pPr>
     </w:pPrDefault>
   </w:docDefaults>
-  <w:latentStyles w:defLockedState="0" w:defUIPriority="99" w:defSemiHidden="1" w:defUnhideWhenUsed="1" w:defQFormat="0" w:count="267">
-    <w:lsdException w:name="Normal" w:semiHidden="0" w:uiPriority="0" w:unhideWhenUsed="0" w:qFormat="1"/>
-    <w:lsdException w:name="heading 1" w:semiHidden="0" w:uiPriority="9" w:unhideWhenUsed="0" w:qFormat="1"/>
-    <w:lsdException w:name="heading 2" w:uiPriority="9" w:qFormat="1"/>
-    <w:lsdException w:name="heading 3" w:uiPriority="9" w:qFormat="1"/>
-    <w:lsdException w:name="heading 4" w:uiPriority="9" w:qFormat="1"/>
-    <w:lsdException w:name="heading 5" w:uiPriority="9" w:qFormat="1"/>
-    <w:lsdException w:name="heading 6" w:uiPriority="9" w:qFormat="1"/>
-    <w:lsdException w:name="heading 7" w:uiPriority="9" w:qFormat="1"/>
-    <w:lsdException w:name="heading 8" w:uiPriority="9" w:qFormat="1"/>
-    <w:lsdException w:name="heading 9" w:uiPriority="9" w:qFormat="1"/>
-    <w:lsdException w:name="toc 1" w:uiPriority="39"/>
-    <w:lsdException w:name="toc 2" w:uiPriority="39"/>
-    <w:lsdException w:name="toc 3" w:uiPriority="39"/>
-    <w:lsdException w:name="toc 4" w:uiPriority="39"/>
-    <w:lsdException w:name="toc 5" w:uiPriority="39"/>
-    <w:lsdException w:name="toc 6" w:uiPriority="39"/>
-    <w:lsdException w:name="toc 7" w:uiPriority="39"/>
-    <w:lsdException w:name="toc 8" w:uiPriority="39"/>
-    <w:lsdException w:name="toc 9" w:uiPriority="39"/>
-    <w:lsdException w:name="caption" w:uiPriority="35" w:qFormat="1"/>
-    <w:lsdException w:name="Title" w:semiHidden="0" w:uiPriority="10" w:unhideWhenUsed="0" w:qFormat="1"/>
-    <w:lsdException w:name="Default Paragraph Font" w:uiPriority="1"/>
-    <w:lsdException w:name="Subtitle" w:semiHidden="0" w:uiPriority="11" w:unhideWhenUsed="0" w:qFormat="1"/>
-    <w:lsdException w:name="Strong" w:semiHidden="0" w:uiPriority="22" w:unhideWhenUsed="0" w:qFormat="1"/>
-    <w:lsdException w:name="Emphasis" w:semiHidden="0" w:uiPriority="20" w:unhideWhenUsed="0" w:qFormat="1"/>
-    <w:lsdException w:name="Table Grid" w:semiHidden="0" w:uiPriority="59" w:unhideWhenUsed="0"/>
-    <w:lsdException w:name="Placeholder Text" w:unhideWhenUsed="0"/>
-    <w:lsdException w:name="No Spacing" w:semiHidden="0" w:uiPriority="1" w:unhideWhenUsed="0" w:qFormat="1"/>
-    <w:lsdException w:name="Light Shading" w:semiHidden="0" w:uiPriority="60" w:unhideWhenUsed="0"/>
-    <w:lsdException w:name="Light List" w:semiHidden="0" w:uiPriority="61" w:unhideWhenUsed="0"/>
-    <w:lsdException w:name="Light Grid" w:semiHidden="0" w:uiPriority="62" w:unhideWhenUsed="0"/>
-    <w:lsdException w:name="Medium Shading 1" w:semiHidden="0" w:uiPriority="63" w:unhideWhenUsed="0"/>
-    <w:lsdException w:name="Medium Shading 2" w:semiHidden="0" w:uiPriority="64" w:unhideWhenUsed="0"/>
-    <w:lsdException w:name="Medium List 1" w:semiHidden="0" w:uiPriority="65" w:unhideWhenUsed="0"/>
-    <w:lsdException w:name="Medium List 2" w:semiHidden="0" w:uiPriority="66" w:unhideWhenUsed="0"/>
-    <w:lsdException w:name="Medium Grid 1" w:semiHidden="0" w:uiPriority="67" w:unhideWhenUsed="0"/>
-    <w:lsdException w:name="Medium Grid 2" w:semiHidden="0" w:uiPriority="68" w:unhideWhenUsed="0"/>
-    <w:lsdException w:name="Medium Grid 3" w:semiHidden="0" w:uiPriority="69" w:unhideWhenUsed="0"/>
-    <w:lsdException w:name="Dark List" w:semiHidden="0" w:uiPriority="70" w:unhideWhenUsed="0"/>
-    <w:lsdException w:name="Colorful Shading" w:semiHidden="0" w:uiPriority="71" w:unhideWhenUsed="0"/>
-    <w:lsdException w:name="Colorful List" w:semiHidden="0" w:uiPriority="72" w:unhideWhenUsed="0"/>
-    <w:lsdException w:name="Colorful Grid" w:semiHidden="0" w:uiPriority="73" w:unhideWhenUsed="0"/>
-    <w:lsdException w:name="Light Shading Accent 1" w:semiHidden="0" w:uiPriority="60" w:unhideWhenUsed="0"/>
-    <w:lsdException w:name="Light List Accent 1" w:semiHidden="0" w:uiPriority="61" w:unhideWhenUsed="0"/>
-    <w:lsdException w:name="Light Grid Accent 1" w:semiHidden="0" w:uiPriority="62" w:unhideWhenUsed="0"/>
-    <w:lsdException w:name="Medium Shading 1 Accent 1" w:semiHidden="0" w:uiPriority="63" w:unhideWhenUsed="0"/>
-    <w:lsdException w:name="Medium Shading 2 Accent 1" w:semiHidden="0" w:uiPriority="64" w:unhideWhenUsed="0"/>
-    <w:lsdException w:name="Medium List 1 Accent 1" w:semiHidden="0" w:uiPriority="65" w:unhideWhenUsed="0"/>
-    <w:lsdException w:name="Revision" w:unhideWhenUsed="0"/>
-    <w:lsdException w:name="List Paragraph" w:semiHidden="0" w:uiPriority="34" w:unhideWhenUsed="0" w:qFormat="1"/>
-    <w:lsdException w:name="Quote" w:semiHidden="0" w:uiPriority="29" w:unhideWhenUsed="0" w:qFormat="1"/>
-    <w:lsdException w:name="Intense Quote" w:semiHidden="0" w:uiPriority="30" w:unhideWhenUsed="0" w:qFormat="1"/>
-    <w:lsdException w:name="Medium List 2 Accent 1" w:semiHidden="0" w:uiPriority="66" w:unhideWhenUsed="0"/>
-    <w:lsdException w:name="Medium Grid 1 Accent 1" w:semiHidden="0" w:uiPriority="67" w:unhideWhenUsed="0"/>
-    <w:lsdException w:name="Medium Grid 2 Accent 1" w:semiHidden="0" w:uiPriority="68" w:unhideWhenUsed="0"/>
-    <w:lsdException w:name="Medium Grid 3 Accent 1" w:semiHidden="0" w:uiPriority="69" w:unhideWhenUsed="0"/>
-    <w:lsdException w:name="Dark List Accent 1" w:semiHidden="0" w:uiPriority="70" w:unhideWhenUsed="0"/>
-    <w:lsdException w:name="Colorful Shading Accent 1" w:semiHidden="0" w:uiPriority="71" w:unhideWhenUsed="0"/>
-    <w:lsdException w:name="Colorful List Accent 1" w:semiHidden="0" w:uiPriority="72" w:unhideWhenUsed="0"/>
-    <w:lsdException w:name="Colorful Grid Accent 1" w:semiHidden="0" w:uiPriority="73" w:unhideWhenUsed="0"/>
-    <w:lsdException w:name="Light Shading Accent 2" w:semiHidden="0" w:uiPriority="60" w:unhideWhenUsed="0"/>
-    <w:lsdException w:name="Light List Accent 2" w:semiHidden="0" w:uiPriority="61" w:unhideWhenUsed="0"/>
-    <w:lsdException w:name="Light Grid Accent 2" w:semiHidden="0" w:uiPriority="62" w:unhideWhenUsed="0"/>
-    <w:lsdException w:name="Medium Shading 1 Accent 2" w:semiHidden="0" w:uiPriority="63" w:unhideWhenUsed="0"/>
-    <w:lsdException w:name="Medium Shading 2 Accent 2" w:semiHidden="0" w:uiPriority="64" w:unhideWhenUsed="0"/>
-    <w:lsdException w:name="Medium List 1 Accent 2" w:semiHidden="0" w:uiPriority="65" w:unhideWhenUsed="0"/>
-    <w:lsdException w:name="Medium List 2 Accent 2" w:semiHidden="0" w:uiPriority="66" w:unhideWhenUsed="0"/>
-    <w:lsdException w:name="Medium Grid 1 Accent 2" w:semiHidden="0" w:uiPriority="67" w:unhideWhenUsed="0"/>
-    <w:lsdException w:name="Medium Grid 2 Accent 2" w:semiHidden="0" w:uiPriority="68" w:unhideWhenUsed="0"/>
-    <w:lsdException w:name="Medium Grid 3 Accent 2" w:semiHidden="0" w:uiPriority="69" w:unhideWhenUsed="0"/>
-    <w:lsdException w:name="Dark List Accent 2" w:semiHidden="0" w:uiPriority="70" w:unhideWhenUsed="0"/>
-    <w:lsdException w:name="Colorful Shading Accent 2" w:semiHidden="0" w:uiPriority="71" w:unhideWhenUsed="0"/>
-    <w:lsdException w:name="Colorful List Accent 2" w:semiHidden="0" w:uiPriority="72" w:unhideWhenUsed="0"/>
-    <w:lsdException w:name="Colorful Grid Accent 2" w:semiHidden="0" w:uiPriority="73" w:unhideWhenUsed="0"/>
-    <w:lsdException w:name="Light Shading Accent 3" w:semiHidden="0" w:uiPriority="60" w:unhideWhenUsed="0"/>
-    <w:lsdException w:name="Light List Accent 3" w:semiHidden="0" w:uiPriority="61" w:unhideWhenUsed="0"/>
-    <w:lsdException w:name="Light Grid Accent 3" w:semiHidden="0" w:uiPriority="62" w:unhideWhenUsed="0"/>
-    <w:lsdException w:name="Medium Shading 1 Accent 3" w:semiHidden="0" w:uiPriority="63" w:unhideWhenUsed="0"/>
-    <w:lsdException w:name="Medium Shading 2 Accent 3" w:semiHidden="0" w:uiPriority="64" w:unhideWhenUsed="0"/>
-    <w:lsdException w:name="Medium List 1 Accent 3" w:semiHidden="0" w:uiPriority="65" w:unhideWhenUsed="0"/>
-    <w:lsdException w:name="Medium List 2 Accent 3" w:semiHidden="0" w:uiPriority="66" w:unhideWhenUsed="0"/>
-    <w:lsdException w:name="Medium Grid 1 Accent 3" w:semiHidden="0" w:uiPriority="67" w:unhideWhenUsed="0"/>
-    <w:lsdException w:name="Medium Grid 2 Accent 3" w:semiHidden="0" w:uiPriority="68" w:unhideWhenUsed="0"/>
-    <w:lsdException w:name="Medium Grid 3 Accent 3" w:semiHidden="0" w:uiPriority="69" w:unhideWhenUsed="0"/>
-    <w:lsdException w:name="Dark List Accent 3" w:semiHidden="0" w:uiPriority="70" w:unhideWhenUsed="0"/>
-    <w:lsdException w:name="Colorful Shading Accent 3" w:semiHidden="0" w:uiPriority="71" w:unhideWhenUsed="0"/>
-    <w:lsdException w:name="Colorful List Accent 3" w:semiHidden="0" w:uiPriority="72" w:unhideWhenUsed="0"/>
-    <w:lsdException w:name="Colorful Grid Accent 3" w:semiHidden="0" w:uiPriority="73" w:unhideWhenUsed="0"/>
-    <w:lsdException w:name="Light Shading Accent 4" w:semiHidden="0" w:uiPriority="60" w:unhideWhenUsed="0"/>
-    <w:lsdException w:name="Light List Accent 4" w:semiHidden="0" w:uiPriority="61" w:unhideWhenUsed="0"/>
-    <w:lsdException w:name="Light Grid Accent 4" w:semiHidden="0" w:uiPriority="62" w:unhideWhenUsed="0"/>
-    <w:lsdException w:name="Medium Shading 1 Accent 4" w:semiHidden="0" w:uiPriority="63" w:unhideWhenUsed="0"/>
-    <w:lsdException w:name="Medium Shading 2 Accent 4" w:semiHidden="0" w:uiPriority="64" w:unhideWhenUsed="0"/>
-    <w:lsdException w:name="Medium List 1 Accent 4" w:semiHidden="0" w:uiPriority="65" w:unhideWhenUsed="0"/>
-    <w:lsdException w:name="Medium List 2 Accent 4" w:semiHidden="0" w:uiPriority="66" w:unhideWhenUsed="0"/>
-    <w:lsdException w:name="Medium Grid 1 Accent 4" w:semiHidden="0" w:uiPriority="67" w:unhideWhenUsed="0"/>
-    <w:lsdException w:name="Medium Grid 2 Accent 4" w:semiHidden="0" w:uiPriority="68" w:unhideWhenUsed="0"/>
-    <w:lsdException w:name="Medium Grid 3 Accent 4" w:semiHidden="0" w:uiPriority="69" w:unhideWhenUsed="0"/>
-    <w:lsdException w:name="Dark List Accent 4" w:semiHidden="0" w:uiPriority="70" w:unhideWhenUsed="0"/>
-    <w:lsdException w:name="Colorful Shading Accent 4" w:semiHidden="0" w:uiPriority="71" w:unhideWhenUsed="0"/>
-    <w:lsdException w:name="Colorful List Accent 4" w:semiHidden="0" w:uiPriority="72" w:unhideWhenUsed="0"/>
-    <w:lsdException w:name="Colorful Grid Accent 4" w:semiHidden="0" w:uiPriority="73" w:unhideWhenUsed="0"/>
-    <w:lsdException w:name="Light Shading Accent 5" w:semiHidden="0" w:uiPriority="60" w:unhideWhenUsed="0"/>
-    <w:lsdException w:name="Light List Accent 5" w:semiHidden="0" w:uiPriority="61" w:unhideWhenUsed="0"/>
-    <w:lsdException w:name="Light Grid Accent 5" w:semiHidden="0" w:uiPriority="62" w:unhideWhenUsed="0"/>
-    <w:lsdException w:name="Medium Shading 1 Accent 5" w:semiHidden="0" w:uiPriority="63" w:unhideWhenUsed="0"/>
-    <w:lsdException w:name="Medium Shading 2 Accent 5" w:semiHidden="0" w:uiPriority="64" w:unhideWhenUsed="0"/>
-    <w:lsdException w:name="Medium List 1 Accent 5" w:semiHidden="0" w:uiPriority="65" w:unhideWhenUsed="0"/>
-    <w:lsdException w:name="Medium List 2 Accent 5" w:semiHidden="0" w:uiPriority="66" w:unhideWhenUsed="0"/>
-    <w:lsdException w:name="Medium Grid 1 Accent 5" w:semiHidden="0" w:uiPriority="67" w:unhideWhenUsed="0"/>
-    <w:lsdException w:name="Medium Grid 2 Accent 5" w:semiHidden="0" w:uiPriority="68" w:unhideWhenUsed="0"/>
-    <w:lsdException w:name="Medium Grid 3 Accent 5" w:semiHidden="0" w:uiPriority="69" w:unhideWhenUsed="0"/>
-    <w:lsdException w:name="Dark List Accent 5" w:semiHidden="0" w:uiPriority="70" w:unhideWhenUsed="0"/>
-    <w:lsdException w:name="Colorful Shading Accent 5" w:semiHidden="0" w:uiPriority="71" w:unhideWhenUsed="0"/>
-    <w:lsdException w:name="Colorful List Accent 5" w:semiHidden="0" w:uiPriority="72" w:unhideWhenUsed="0"/>
-    <w:lsdException w:name="Colorful Grid Accent 5" w:semiHidden="0" w:uiPriority="73" w:unhideWhenUsed="0"/>
-    <w:lsdException w:name="Light Shading Accent 6" w:semiHidden="0" w:uiPriority="60" w:unhideWhenUsed="0"/>
-    <w:lsdException w:name="Light List Accent 6" w:semiHidden="0" w:uiPriority="61" w:unhideWhenUsed="0"/>
-    <w:lsdException w:name="Light Grid Accent 6" w:semiHidden="0" w:uiPriority="62" w:unhideWhenUsed="0"/>
-    <w:lsdException w:name="Medium Shading 1 Accent 6" w:semiHidden="0" w:uiPriority="63" w:unhideWhenUsed="0"/>
-    <w:lsdException w:name="Medium Shading 2 Accent 6" w:semiHidden="0" w:uiPriority="64" w:unhideWhenUsed="0"/>
-    <w:lsdException w:name="Medium List 1 Accent 6" w:semiHidden="0" w:uiPriority="65" w:unhideWhenUsed="0"/>
-    <w:lsdException w:name="Medium List 2 Accent 6" w:semiHidden="0" w:uiPriority="66" w:unhideWhenUsed="0"/>
-    <w:lsdException w:name="Medium Grid 1 Accent 6" w:semiHidden="0" w:uiPriority="67" w:unhideWhenUsed="0"/>
-    <w:lsdException w:name="Medium Grid 2 Accent 6" w:semiHidden="0" w:uiPriority="68" w:unhideWhenUsed="0"/>
-    <w:lsdException w:name="Medium Grid 3 Accent 6" w:semiHidden="0" w:uiPriority="69" w:unhideWhenUsed="0"/>
-    <w:lsdException w:name="Dark List Accent 6" w:semiHidden="0" w:uiPriority="70" w:unhideWhenUsed="0"/>
-    <w:lsdException w:name="Colorful Shading Accent 6" w:semiHidden="0" w:uiPriority="71" w:unhideWhenUsed="0"/>
-    <w:lsdException w:name="Colorful List Accent 6" w:semiHidden="0" w:uiPriority="72" w:unhideWhenUsed="0"/>
-    <w:lsdException w:name="Colorful Grid Accent 6" w:semiHidden="0" w:uiPriority="73" w:unhideWhenUsed="0"/>
-    <w:lsdException w:name="Subtle Emphasis" w:semiHidden="0" w:uiPriority="19" w:unhideWhenUsed="0" w:qFormat="1"/>
-    <w:lsdException w:name="Intense Emphasis" w:semiHidden="0" w:uiPriority="21" w:unhideWhenUsed="0" w:qFormat="1"/>
-    <w:lsdException w:name="Subtle Reference" w:semiHidden="0" w:uiPriority="31" w:unhideWhenUsed="0" w:qFormat="1"/>
-    <w:lsdException w:name="Intense Reference" w:semiHidden="0" w:uiPriority="32" w:unhideWhenUsed="0" w:qFormat="1"/>
-    <w:lsdException w:name="Book Title" w:semiHidden="0" w:uiPriority="33" w:unhideWhenUsed="0" w:qFormat="1"/>
-    <w:lsdException w:name="Bibliography" w:uiPriority="37"/>
-    <w:lsdException w:name="TOC Heading" w:uiPriority="39" w:qFormat="1"/>
+  <w:latentStyles w:defLockedState="0" w:defUIPriority="99" w:defSemiHidden="0" w:defUnhideWhenUsed="0" w:defQFormat="0" w:count="371">
+    <w:lsdException w:name="Normal" w:uiPriority="0" w:qFormat="1"/>
+    <w:lsdException w:name="heading 1" w:uiPriority="9" w:qFormat="1"/>
+    <w:lsdException w:name="heading 2" w:semiHidden="1" w:uiPriority="9" w:unhideWhenUsed="1" w:qFormat="1"/>
+    <w:lsdException w:name="heading 3" w:semiHidden="1" w:uiPriority="9" w:unhideWhenUsed="1" w:qFormat="1"/>
+    <w:lsdException w:name="heading 4" w:semiHidden="1" w:uiPriority="9" w:unhideWhenUsed="1" w:qFormat="1"/>
+    <w:lsdException w:name="heading 5" w:semiHidden="1" w:uiPriority="9" w:unhideWhenUsed="1" w:qFormat="1"/>
+    <w:lsdException w:name="heading 6" w:semiHidden="1" w:uiPriority="9" w:unhideWhenUsed="1" w:qFormat="1"/>
+    <w:lsdException w:name="heading 7" w:semiHidden="1" w:uiPriority="9" w:unhideWhenUsed="1" w:qFormat="1"/>
+    <w:lsdException w:name="heading 8" w:semiHidden="1" w:uiPriority="9" w:unhideWhenUsed="1" w:qFormat="1"/>
+    <w:lsdException w:name="heading 9" w:semiHidden="1" w:uiPriority="9" w:unhideWhenUsed="1" w:qFormat="1"/>
+    <w:lsdException w:name="index 1" w:semiHidden="1" w:unhideWhenUsed="1"/>
+    <w:lsdException w:name="index 2" w:semiHidden="1" w:unhideWhenUsed="1"/>
+    <w:lsdException w:name="index 3" w:semiHidden="1" w:unhideWhenUsed="1"/>
+    <w:lsdException w:name="index 4" w:semiHidden="1" w:unhideWhenUsed="1"/>
+    <w:lsdException w:name="index 5" w:semiHidden="1" w:unhideWhenUsed="1"/>
+    <w:lsdException w:name="index 6" w:semiHidden="1" w:unhideWhenUsed="1"/>
+    <w:lsdException w:name="index 7" w:semiHidden="1" w:unhideWhenUsed="1"/>
+    <w:lsdException w:name="index 8" w:semiHidden="1" w:unhideWhenUsed="1"/>
+    <w:lsdException w:name="index 9" w:semiHidden="1" w:unhideWhenUsed="1"/>
+    <w:lsdException w:name="toc 1" w:semiHidden="1" w:uiPriority="39" w:unhideWhenUsed="1"/>
+    <w:lsdException w:name="toc 2" w:semiHidden="1" w:uiPriority="39" w:unhideWhenUsed="1"/>
+    <w:lsdException w:name="toc 3" w:semiHidden="1" w:uiPriority="39" w:unhideWhenUsed="1"/>
+    <w:lsdException w:name="toc 4" w:semiHidden="1" w:uiPriority="39" w:unhideWhenUsed="1"/>
+    <w:lsdException w:name="toc 5" w:semiHidden="1" w:uiPriority="39" w:unhideWhenUsed="1"/>
+    <w:lsdException w:name="toc 6" w:semiHidden="1" w:uiPriority="39" w:unhideWhenUsed="1"/>
+    <w:lsdException w:name="toc 7" w:semiHidden="1" w:uiPriority="39" w:unhideWhenUsed="1"/>
+    <w:lsdException w:name="toc 8" w:semiHidden="1" w:uiPriority="39" w:unhideWhenUsed="1"/>
+    <w:lsdException w:name="toc 9" w:semiHidden="1" w:uiPriority="39" w:unhideWhenUsed="1"/>
+    <w:lsdException w:name="Normal Indent" w:semiHidden="1" w:unhideWhenUsed="1"/>
+    <w:lsdException w:name="footnote text" w:semiHidden="1" w:unhideWhenUsed="1"/>
+    <w:lsdException w:name="annotation text" w:semiHidden="1" w:unhideWhenUsed="1"/>
+    <w:lsdException w:name="header" w:semiHidden="1" w:unhideWhenUsed="1"/>
+    <w:lsdException w:name="footer" w:semiHidden="1" w:unhideWhenUsed="1"/>
+    <w:lsdException w:name="index heading" w:semiHidden="1" w:unhideWhenUsed="1"/>
+    <w:lsdException w:name="caption" w:semiHidden="1" w:uiPriority="35" w:unhideWhenUsed="1" w:qFormat="1"/>
+    <w:lsdException w:name="table of figures" w:semiHidden="1" w:unhideWhenUsed="1"/>
+    <w:lsdException w:name="envelope address" w:semiHidden="1" w:unhideWhenUsed="1"/>
+    <w:lsdException w:name="envelope return" w:semiHidden="1" w:unhideWhenUsed="1"/>
+    <w:lsdException w:name="footnote reference" w:semiHidden="1" w:unhideWhenUsed="1"/>
+    <w:lsdException w:name="annotation reference" w:semiHidden="1" w:unhideWhenUsed="1"/>
+    <w:lsdException w:name="line number" w:semiHidden="1" w:unhideWhenUsed="1"/>
+    <w:lsdException w:name="page number" w:semiHidden="1" w:unhideWhenUsed="1"/>
+    <w:lsdException w:name="endnote reference" w:semiHidden="1" w:unhideWhenUsed="1"/>
+    <w:lsdException w:name="endnote text" w:semiHidden="1" w:unhideWhenUsed="1"/>
+    <w:lsdException w:name="table of authorities" w:semiHidden="1" w:unhideWhenUsed="1"/>
+    <w:lsdException w:name="macro" w:semiHidden="1" w:unhideWhenUsed="1"/>
+    <w:lsdException w:name="toa heading" w:semiHidden="1" w:unhideWhenUsed="1"/>
+    <w:lsdException w:name="List" w:semiHidden="1" w:unhideWhenUsed="1"/>
+    <w:lsdException w:name="List Bullet" w:semiHidden="1" w:unhideWhenUsed="1"/>
+    <w:lsdException w:name="List Number" w:semiHidden="1" w:unhideWhenUsed="1"/>
+    <w:lsdException w:name="List 2" w:semiHidden="1" w:unhideWhenUsed="1"/>
+    <w:lsdException w:name="List 3" w:semiHidden="1" w:unhideWhenUsed="1"/>
+    <w:lsdException w:name="List 4" w:semiHidden="1" w:unhideWhenUsed="1"/>
+    <w:lsdException w:name="List 5" w:semiHidden="1" w:unhideWhenUsed="1"/>
+    <w:lsdException w:name="List Bullet 2" w:semiHidden="1" w:unhideWhenUsed="1"/>
+    <w:lsdException w:name="List Bullet 3" w:semiHidden="1" w:unhideWhenUsed="1"/>
+    <w:lsdException w:name="List Bullet 4" w:semiHidden="1" w:unhideWhenUsed="1"/>
+    <w:lsdException w:name="List Bullet 5" w:semiHidden="1" w:unhideWhenUsed="1"/>
+    <w:lsdException w:name="List Number 2" w:semiHidden="1" w:unhideWhenUsed="1"/>
+    <w:lsdException w:name="List Number 3" w:semiHidden="1" w:unhideWhenUsed="1"/>
+    <w:lsdException w:name="List Number 4" w:semiHidden="1" w:unhideWhenUsed="1"/>
+    <w:lsdException w:name="List Number 5" w:semiHidden="1" w:unhideWhenUsed="1"/>
+    <w:lsdException w:name="Title" w:uiPriority="10" w:qFormat="1"/>
+    <w:lsdException w:name="Closing" w:semiHidden="1" w:unhideWhenUsed="1"/>
+    <w:lsdException w:name="Signature" w:semiHidden="1" w:unhideWhenUsed="1"/>
+    <w:lsdException w:name="Default Paragraph Font" w:semiHidden="1" w:uiPriority="1" w:unhideWhenUsed="1"/>
+    <w:lsdException w:name="Body Text" w:semiHidden="1" w:unhideWhenUsed="1"/>
+    <w:lsdException w:name="Body Text Indent" w:semiHidden="1" w:unhideWhenUsed="1"/>
+    <w:lsdException w:name="List Continue" w:semiHidden="1" w:unhideWhenUsed="1"/>
+    <w:lsdException w:name="List Continue 2" w:semiHidden="1" w:unhideWhenUsed="1"/>
+    <w:lsdException w:name="List Continue 3" w:semiHidden="1" w:unhideWhenUsed="1"/>
+    <w:lsdException w:name="List Continue 4" w:semiHidden="1" w:unhideWhenUsed="1"/>
+    <w:lsdException w:name="List Continue 5" w:semiHidden="1" w:unhideWhenUsed="1"/>
+    <w:lsdException w:name="Message Header" w:semiHidden="1" w:unhideWhenUsed="1"/>
+    <w:lsdException w:name="Subtitle" w:uiPriority="11" w:qFormat="1"/>
+    <w:lsdException w:name="Salutation" w:semiHidden="1" w:unhideWhenUsed="1"/>
+    <w:lsdException w:name="Date" w:semiHidden="1" w:unhideWhenUsed="1"/>
+    <w:lsdException w:name="Body Text First Indent" w:semiHidden="1" w:unhideWhenUsed="1"/>
+    <w:lsdException w:name="Body Text First Indent 2" w:semiHidden="1" w:unhideWhenUsed="1"/>
+    <w:lsdException w:name="Note Heading" w:semiHidden="1" w:unhideWhenUsed="1"/>
+    <w:lsdException w:name="Body Text 2" w:semiHidden="1" w:unhideWhenUsed="1"/>
+    <w:lsdException w:name="Body Text 3" w:semiHidden="1" w:unhideWhenUsed="1"/>
+    <w:lsdException w:name="Body Text Indent 2" w:semiHidden="1" w:unhideWhenUsed="1"/>
+    <w:lsdException w:name="Body Text Indent 3" w:semiHidden="1" w:unhideWhenUsed="1"/>
+    <w:lsdException w:name="Block Text" w:semiHidden="1" w:unhideWhenUsed="1"/>
+    <w:lsdException w:name="Hyperlink" w:semiHidden="1" w:unhideWhenUsed="1"/>
+    <w:lsdException w:name="FollowedHyperlink" w:semiHidden="1" w:unhideWhenUsed="1"/>
+    <w:lsdException w:name="Strong" w:uiPriority="22" w:qFormat="1"/>
+    <w:lsdException w:name="Emphasis" w:uiPriority="20" w:qFormat="1"/>
+    <w:lsdException w:name="Document Map" w:semiHidden="1" w:unhideWhenUsed="1"/>
+    <w:lsdException w:name="Plain Text" w:semiHidden="1" w:unhideWhenUsed="1"/>
+    <w:lsdException w:name="E-mail Signature" w:semiHidden="1" w:unhideWhenUsed="1"/>
+    <w:lsdException w:name="HTML Top of Form" w:semiHidden="1" w:unhideWhenUsed="1"/>
+    <w:lsdException w:name="HTML Bottom of Form" w:semiHidden="1" w:unhideWhenUsed="1"/>
+    <w:lsdException w:name="Normal (Web)" w:semiHidden="1" w:unhideWhenUsed="1"/>
+    <w:lsdException w:name="HTML Acronym" w:semiHidden="1" w:unhideWhenUsed="1"/>
+    <w:lsdException w:name="HTML Address" w:semiHidden="1" w:unhideWhenUsed="1"/>
+    <w:lsdException w:name="HTML Cite" w:semiHidden="1" w:unhideWhenUsed="1"/>
+    <w:lsdException w:name="HTML Code" w:semiHidden="1" w:unhideWhenUsed="1"/>
+    <w:lsdException w:name="HTML Definition" w:semiHidden="1" w:unhideWhenUsed="1"/>
+    <w:lsdException w:name="HTML Keyboard" w:semiHidden="1" w:unhideWhenUsed="1"/>
+    <w:lsdException w:name="HTML Preformatted" w:semiHidden="1" w:unhideWhenUsed="1"/>
+    <w:lsdException w:name="HTML Sample" w:semiHidden="1" w:unhideWhenUsed="1"/>
+    <w:lsdException w:name="HTML Typewriter" w:semiHidden="1" w:unhideWhenUsed="1"/>
+    <w:lsdException w:name="HTML Variable" w:semiHidden="1" w:unhideWhenUsed="1"/>
+    <w:lsdException w:name="Normal Table" w:semiHidden="1" w:unhideWhenUsed="1"/>
+    <w:lsdException w:name="annotation subject" w:semiHidden="1" w:unhideWhenUsed="1"/>
+    <w:lsdException w:name="No List" w:semiHidden="1" w:unhideWhenUsed="1"/>
+    <w:lsdException w:name="Outline List 1" w:semiHidden="1" w:unhideWhenUsed="1"/>
+    <w:lsdException w:name="Outline List 2" w:semiHidden="1" w:unhideWhenUsed="1"/>
+    <w:lsdException w:name="Outline List 3" w:semiHidden="1" w:unhideWhenUsed="1"/>
+    <w:lsdException w:name="Table Simple 1" w:semiHidden="1" w:unhideWhenUsed="1"/>
+    <w:lsdException w:name="Table Simple 2" w:semiHidden="1" w:unhideWhenUsed="1"/>
+    <w:lsdException w:name="Table Simple 3" w:semiHidden="1" w:unhideWhenUsed="1"/>
+    <w:lsdException w:name="Table Classic 1" w:semiHidden="1" w:unhideWhenUsed="1"/>
+    <w:lsdException w:name="Table Classic 2" w:semiHidden="1" w:unhideWhenUsed="1"/>
+    <w:lsdException w:name="Table Classic 3" w:semiHidden="1" w:unhideWhenUsed="1"/>
+    <w:lsdException w:name="Table Classic 4" w:semiHidden="1" w:unhideWhenUsed="1"/>
+    <w:lsdException w:name="Table Colorful 1" w:semiHidden="1" w:unhideWhenUsed="1"/>
+    <w:lsdException w:name="Table Colorful 2" w:semiHidden="1" w:unhideWhenUsed="1"/>
+    <w:lsdException w:name="Table Colorful 3" w:semiHidden="1" w:unhideWhenUsed="1"/>
+    <w:lsdException w:name="Table Columns 1" w:semiHidden="1" w:unhideWhenUsed="1"/>
+    <w:lsdException w:name="Table Columns 2" w:semiHidden="1" w:unhideWhenUsed="1"/>
+    <w:lsdException w:name="Table Columns 3" w:semiHidden="1" w:unhideWhenUsed="1"/>
+    <w:lsdException w:name="Table Columns 4" w:semiHidden="1" w:unhideWhenUsed="1"/>
+    <w:lsdException w:name="Table Columns 5" w:semiHidden="1" w:unhideWhenUsed="1"/>
+    <w:lsdException w:name="Table Grid 1" w:semiHidden="1" w:unhideWhenUsed="1"/>
+    <w:lsdException w:name="Table Grid 2" w:semiHidden="1" w:unhideWhenUsed="1"/>
+    <w:lsdException w:name="Table Grid 3" w:semiHidden="1" w:unhideWhenUsed="1"/>
+    <w:lsdException w:name="Table Grid 4" w:semiHidden="1" w:unhideWhenUsed="1"/>
+    <w:lsdException w:name="Table Grid 5" w:semiHidden="1" w:unhideWhenUsed="1"/>
+    <w:lsdException w:name="Table Grid 6" w:semiHidden="1" w:unhideWhenUsed="1"/>
+    <w:lsdException w:name="Table Grid 7" w:semiHidden="1" w:unhideWhenUsed="1"/>
+    <w:lsdException w:name="Table Grid 8" w:semiHidden="1" w:unhideWhenUsed="1"/>
+    <w:lsdException w:name="Table List 1" w:semiHidden="1" w:unhideWhenUsed="1"/>
+    <w:lsdException w:name="Table List 2" w:semiHidden="1" w:unhideWhenUsed="1"/>
+    <w:lsdException w:name="Table List 3" w:semiHidden="1" w:unhideWhenUsed="1"/>
+    <w:lsdException w:name="Table List 4" w:semiHidden="1" w:unhideWhenUsed="1"/>
+    <w:lsdException w:name="Table List 5" w:semiHidden="1" w:unhideWhenUsed="1"/>
+    <w:lsdException w:name="Table List 6" w:semiHidden="1" w:unhideWhenUsed="1"/>
+    <w:lsdException w:name="Table List 7" w:semiHidden="1" w:unhideWhenUsed="1"/>
+    <w:lsdException w:name="Table List 8" w:semiHidden="1" w:unhideWhenUsed="1"/>
+    <w:lsdException w:name="Table 3D effects 1" w:semiHidden="1" w:unhideWhenUsed="1"/>
+    <w:lsdException w:name="Table 3D effects 2" w:semiHidden="1" w:unhideWhenUsed="1"/>
+    <w:lsdException w:name="Table 3D effects 3" w:semiHidden="1" w:unhideWhenUsed="1"/>
+    <w:lsdException w:name="Table Contemporary" w:semiHidden="1" w:unhideWhenUsed="1"/>
+    <w:lsdException w:name="Table Elegant" w:semiHidden="1" w:unhideWhenUsed="1"/>
+    <w:lsdException w:name="Table Professional" w:semiHidden="1" w:unhideWhenUsed="1"/>
+    <w:lsdException w:name="Table Subtle 1" w:semiHidden="1" w:unhideWhenUsed="1"/>
+    <w:lsdException w:name="Table Subtle 2" w:semiHidden="1" w:unhideWhenUsed="1"/>
+    <w:lsdException w:name="Table Web 1" w:semiHidden="1" w:unhideWhenUsed="1"/>
+    <w:lsdException w:name="Table Web 2" w:semiHidden="1" w:unhideWhenUsed="1"/>
+    <w:lsdException w:name="Table Web 3" w:semiHidden="1" w:unhideWhenUsed="1"/>
+    <w:lsdException w:name="Balloon Text" w:semiHidden="1" w:unhideWhenUsed="1"/>
+    <w:lsdException w:name="Table Grid" w:uiPriority="59"/>
+    <w:lsdException w:name="Table Theme" w:semiHidden="1" w:unhideWhenUsed="1"/>
+    <w:lsdException w:name="Placeholder Text" w:semiHidden="1"/>
+    <w:lsdException w:name="No Spacing" w:uiPriority="1" w:qFormat="1"/>
+    <w:lsdException w:name="Light Shading" w:uiPriority="60"/>
+    <w:lsdException w:name="Light List" w:uiPriority="61"/>
+    <w:lsdException w:name="Light Grid" w:uiPriority="62"/>
+    <w:lsdException w:name="Medium Shading 1" w:uiPriority="63"/>
+    <w:lsdException w:name="Medium Shading 2" w:uiPriority="64"/>
+    <w:lsdException w:name="Medium List 1" w:uiPriority="65"/>
+    <w:lsdException w:name="Medium List 2" w:uiPriority="66"/>
+    <w:lsdException w:name="Medium Grid 1" w:uiPriority="67"/>
+    <w:lsdException w:name="Medium Grid 2" w:uiPriority="68"/>
+    <w:lsdException w:name="Medium Grid 3" w:uiPriority="69"/>
+    <w:lsdException w:name="Dark List" w:uiPriority="70"/>
+    <w:lsdException w:name="Colorful Shading" w:uiPriority="71"/>
+    <w:lsdException w:name="Colorful List" w:uiPriority="72"/>
+    <w:lsdException w:name="Colorful Grid" w:uiPriority="73"/>
+    <w:lsdException w:name="Light Shading Accent 1" w:uiPriority="60"/>
+    <w:lsdException w:name="Light List Accent 1" w:uiPriority="61"/>
+    <w:lsdException w:name="Light Grid Accent 1" w:uiPriority="62"/>
+    <w:lsdException w:name="Medium Shading 1 Accent 1" w:uiPriority="63"/>
+    <w:lsdException w:name="Medium Shading 2 Accent 1" w:uiPriority="64"/>
+    <w:lsdException w:name="Medium List 1 Accent 1" w:uiPriority="65"/>
+    <w:lsdException w:name="Revision" w:semiHidden="1"/>
+    <w:lsdException w:name="List Paragraph" w:uiPriority="34" w:qFormat="1"/>
+    <w:lsdException w:name="Quote" w:uiPriority="29" w:qFormat="1"/>
+    <w:lsdException w:name="Intense Quote" w:uiPriority="30" w:qFormat="1"/>
+    <w:lsdException w:name="Medium List 2 Accent 1" w:uiPriority="66"/>
+    <w:lsdException w:name="Medium Grid 1 Accent 1" w:uiPriority="67"/>
+    <w:lsdException w:name="Medium Grid 2 Accent 1" w:uiPriority="68"/>
+    <w:lsdException w:name="Medium Grid 3 Accent 1" w:uiPriority="69"/>
+    <w:lsdException w:name="Dark List Accent 1" w:uiPriority="70"/>
+    <w:lsdException w:name="Colorful Shading Accent 1" w:uiPriority="71"/>
+    <w:lsdException w:name="Colorful List Accent 1" w:uiPriority="72"/>
+    <w:lsdException w:name="Colorful Grid Accent 1" w:uiPriority="73"/>
+    <w:lsdException w:name="Light Shading Accent 2" w:uiPriority="60"/>
+    <w:lsdException w:name="Light List Accent 2" w:uiPriority="61"/>
+    <w:lsdException w:name="Light Grid Accent 2" w:uiPriority="62"/>
+    <w:lsdException w:name="Medium Shading 1 Accent 2" w:uiPriority="63"/>
+    <w:lsdException w:name="Medium Shading 2 Accent 2" w:uiPriority="64"/>
+    <w:lsdException w:name="Medium List 1 Accent 2" w:uiPriority="65"/>
+    <w:lsdException w:name="Medium List 2 Accent 2" w:uiPriority="66"/>
+    <w:lsdException w:name="Medium Grid 1 Accent 2" w:uiPriority="67"/>
+    <w:lsdException w:name="Medium Grid 2 Accent 2" w:uiPriority="68"/>
+    <w:lsdException w:name="Medium Grid 3 Accent 2" w:uiPriority="69"/>
+    <w:lsdException w:name="Dark List Accent 2" w:uiPriority="70"/>
+    <w:lsdException w:name="Colorful Shading Accent 2" w:uiPriority="71"/>
+    <w:lsdException w:name="Colorful List Accent 2" w:uiPriority="72"/>
+    <w:lsdException w:name="Colorful Grid Accent 2" w:uiPriority="73"/>
+    <w:lsdException w:name="Light Shading Accent 3" w:uiPriority="60"/>
+    <w:lsdException w:name="Light List Accent 3" w:uiPriority="61"/>
+    <w:lsdException w:name="Light Grid Accent 3" w:uiPriority="62"/>
+    <w:lsdException w:name="Medium Shading 1 Accent 3" w:uiPriority="63"/>
+    <w:lsdException w:name="Medium Shading 2 Accent 3" w:uiPriority="64"/>
+    <w:lsdException w:name="Medium List 1 Accent 3" w:uiPriority="65"/>
+    <w:lsdException w:name="Medium List 2 Accent 3" w:uiPriority="66"/>
+    <w:lsdException w:name="Medium Grid 1 Accent 3" w:uiPriority="67"/>
+    <w:lsdException w:name="Medium Grid 2 Accent 3" w:uiPriority="68"/>
+    <w:lsdException w:name="Medium Grid 3 Accent 3" w:uiPriority="69"/>
+    <w:lsdException w:name="Dark List Accent 3" w:uiPriority="70"/>
+    <w:lsdException w:name="Colorful Shading Accent 3" w:uiPriority="71"/>
+    <w:lsdException w:name="Colorful List Accent 3" w:uiPriority="72"/>
+    <w:lsdException w:name="Colorful Grid Accent 3" w:uiPriority="73"/>
+    <w:lsdException w:name="Light Shading Accent 4" w:uiPriority="60"/>
+    <w:lsdException w:name="Light List Accent 4" w:uiPriority="61"/>
+    <w:lsdException w:name="Light Grid Accent 4" w:uiPriority="62"/>
+    <w:lsdException w:name="Medium Shading 1 Accent 4" w:uiPriority="63"/>
+    <w:lsdException w:name="Medium Shading 2 Accent 4" w:uiPriority="64"/>
+    <w:lsdException w:name="Medium List 1 Accent 4" w:uiPriority="65"/>
+    <w:lsdException w:name="Medium List 2 Accent 4" w:uiPriority="66"/>
+    <w:lsdException w:name="Medium Grid 1 Accent 4" w:uiPriority="67"/>
+    <w:lsdException w:name="Medium Grid 2 Accent 4" w:uiPriority="68"/>
+    <w:lsdException w:name="Medium Grid 3 Accent 4" w:uiPriority="69"/>
+    <w:lsdException w:name="Dark List Accent 4" w:uiPriority="70"/>
+    <w:lsdException w:name="Colorful Shading Accent 4" w:uiPriority="71"/>
+    <w:lsdException w:name="Colorful List Accent 4" w:uiPriority="72"/>
+    <w:lsdException w:name="Colorful Grid Accent 4" w:uiPriority="73"/>
+    <w:lsdException w:name="Light Shading Accent 5" w:uiPriority="60"/>
+    <w:lsdException w:name="Light List Accent 5" w:uiPriority="61"/>
+    <w:lsdException w:name="Light Grid Accent 5" w:uiPriority="62"/>
+    <w:lsdException w:name="Medium Shading 1 Accent 5" w:uiPriority="63"/>
+    <w:lsdException w:name="Medium Shading 2 Accent 5" w:uiPriority="64"/>
+    <w:lsdException w:name="Medium List 1 Accent 5" w:uiPriority="65"/>
+    <w:lsdException w:name="Medium List 2 Accent 5" w:uiPriority="66"/>
+    <w:lsdException w:name="Medium Grid 1 Accent 5" w:uiPriority="67"/>
+    <w:lsdException w:name="Medium Grid 2 Accent 5" w:uiPriority="68"/>
+    <w:lsdException w:name="Medium Grid 3 Accent 5" w:uiPriority="69"/>
+    <w:lsdException w:name="Dark List Accent 5" w:uiPriority="70"/>
+    <w:lsdException w:name="Colorful Shading Accent 5" w:uiPriority="71"/>
+    <w:lsdException w:name="Colorful List Accent 5" w:uiPriority="72"/>
+    <w:lsdException w:name="Colorful Grid Accent 5" w:uiPriority="73"/>
+    <w:lsdException w:name="Light Shading Accent 6" w:uiPriority="60"/>
+    <w:lsdException w:name="Light List Accent 6" w:uiPriority="61"/>
+    <w:lsdException w:name="Light Grid Accent 6" w:uiPriority="62"/>
+    <w:lsdException w:name="Medium Shading 1 Accent 6" w:uiPriority="63"/>
+    <w:lsdException w:name="Medium Shading 2 Accent 6" w:uiPriority="64"/>
+    <w:lsdException w:name="Medium List 1 Accent 6" w:uiPriority="65"/>
+    <w:lsdException w:name="Medium List 2 Accent 6" w:uiPriority="66"/>
+    <w:lsdException w:name="Medium Grid 1 Accent 6" w:uiPriority="67"/>
+    <w:lsdException w:name="Medium Grid 2 Accent 6" w:uiPriority="68"/>
+    <w:lsdException w:name="Medium Grid 3 Accent 6" w:uiPriority="69"/>
+    <w:lsdException w:name="Dark List Accent 6" w:uiPriority="70"/>
+    <w:lsdException w:name="Colorful Shading Accent 6" w:uiPriority="71"/>
+    <w:lsdException w:name="Colorful List Accent 6" w:uiPriority="72"/>
+    <w:lsdException w:name="Colorful Grid Accent 6" w:uiPriority="73"/>
+    <w:lsdException w:name="Subtle Emphasis" w:uiPriority="19" w:qFormat="1"/>
+    <w:lsdException w:name="Intense Emphasis" w:uiPriority="21" w:qFormat="1"/>
+    <w:lsdException w:name="Subtle Reference" w:uiPriority="31" w:qFormat="1"/>
+    <w:lsdException w:name="Intense Reference" w:uiPriority="32" w:qFormat="1"/>
+    <w:lsdException w:name="Book Title" w:uiPriority="33" w:qFormat="1"/>
+    <w:lsdException w:name="Bibliography" w:semiHidden="1" w:uiPriority="37" w:unhideWhenUsed="1"/>
+    <w:lsdException w:name="TOC Heading" w:semiHidden="1" w:uiPriority="39" w:unhideWhenUsed="1" w:qFormat="1"/>
+    <w:lsdException w:name="Plain Table 1" w:uiPriority="41"/>
+    <w:lsdException w:name="Plain Table 2" w:uiPriority="42"/>
+    <w:lsdException w:name="Plain Table 3" w:uiPriority="43"/>
+    <w:lsdException w:name="Plain Table 4" w:uiPriority="44"/>
+    <w:lsdException w:name="Plain Table 5" w:uiPriority="45"/>
+    <w:lsdException w:name="Grid Table Light" w:uiPriority="40"/>
+    <w:lsdException w:name="Grid Table 1 Light" w:uiPriority="46"/>
+    <w:lsdException w:name="Grid Table 2" w:uiPriority="47"/>
+    <w:lsdException w:name="Grid Table 3" w:uiPriority="48"/>
+    <w:lsdException w:name="Grid Table 4" w:uiPriority="49"/>
+    <w:lsdException w:name="Grid Table 5 Dark" w:uiPriority="50"/>
+    <w:lsdException w:name="Grid Table 6 Colorful" w:uiPriority="51"/>
+    <w:lsdException w:name="Grid Table 7 Colorful" w:uiPriority="52"/>
+    <w:lsdException w:name="Grid Table 1 Light Accent 1" w:uiPriority="46"/>
+    <w:lsdException w:name="Grid Table 2 Accent 1" w:uiPriority="47"/>
+    <w:lsdException w:name="Grid Table 3 Accent 1" w:uiPriority="48"/>
+    <w:lsdException w:name="Grid Table 4 Accent 1" w:uiPriority="49"/>
+    <w:lsdException w:name="Grid Table 5 Dark Accent 1" w:uiPriority="50"/>
+    <w:lsdException w:name="Grid Table 6 Colorful Accent 1" w:uiPriority="51"/>
+    <w:lsdException w:name="Grid Table 7 Colorful Accent 1" w:uiPriority="52"/>
+    <w:lsdException w:name="Grid Table 1 Light Accent 2" w:uiPriority="46"/>
+    <w:lsdException w:name="Grid Table 2 Accent 2" w:uiPriority="47"/>
+    <w:lsdException w:name="Grid Table 3 Accent 2" w:uiPriority="48"/>
+    <w:lsdException w:name="Grid Table 4 Accent 2" w:uiPriority="49"/>
+    <w:lsdException w:name="Grid Table 5 Dark Accent 2" w:uiPriority="50"/>
+    <w:lsdException w:name="Grid Table 6 Colorful Accent 2" w:uiPriority="51"/>
+    <w:lsdException w:name="Grid Table 7 Colorful Accent 2" w:uiPriority="52"/>
+    <w:lsdException w:name="Grid Table 1 Light Accent 3" w:uiPriority="46"/>
+    <w:lsdException w:name="Grid Table 2 Accent 3" w:uiPriority="47"/>
+    <w:lsdException w:name="Grid Table 3 Accent 3" w:uiPriority="48"/>
+    <w:lsdException w:name="Grid Table 4 Accent 3" w:uiPriority="49"/>
+    <w:lsdException w:name="Grid Table 5 Dark Accent 3" w:uiPriority="50"/>
+    <w:lsdException w:name="Grid Table 6 Colorful Accent 3" w:uiPriority="51"/>
+    <w:lsdException w:name="Grid Table 7 Colorful Accent 3" w:uiPriority="52"/>
+    <w:lsdException w:name="Grid Table 1 Light Accent 4" w:uiPriority="46"/>
+    <w:lsdException w:name="Grid Table 2 Accent 4" w:uiPriority="47"/>
+    <w:lsdException w:name="Grid Table 3 Accent 4" w:uiPriority="48"/>
+    <w:lsdException w:name="Grid Table 4 Accent 4" w:uiPriority="49"/>
+    <w:lsdException w:name="Grid Table 5 Dark Accent 4" w:uiPriority="50"/>
+    <w:lsdException w:name="Grid Table 6 Colorful Accent 4" w:uiPriority="51"/>
+    <w:lsdException w:name="Grid Table 7 Colorful Accent 4" w:uiPriority="52"/>
+    <w:lsdException w:name="Grid Table 1 Light Accent 5" w:uiPriority="46"/>
+    <w:lsdException w:name="Grid Table 2 Accent 5" w:uiPriority="47"/>
+    <w:lsdException w:name="Grid Table 3 Accent 5" w:uiPriority="48"/>
+    <w:lsdException w:name="Grid Table 4 Accent 5" w:uiPriority="49"/>
+    <w:lsdException w:name="Grid Table 5 Dark Accent 5" w:uiPriority="50"/>
+    <w:lsdException w:name="Grid Table 6 Colorful Accent 5" w:uiPriority="51"/>
+    <w:lsdException w:name="Grid Table 7 Colorful Accent 5" w:uiPriority="52"/>
+    <w:lsdException w:name="Grid Table 1 Light Accent 6" w:uiPriority="46"/>
+    <w:lsdException w:name="Grid Table 2 Accent 6" w:uiPriority="47"/>
+    <w:lsdException w:name="Grid Table 3 Accent 6" w:uiPriority="48"/>
+    <w:lsdException w:name="Grid Table 4 Accent 6" w:uiPriority="49"/>
+    <w:lsdException w:name="Grid Table 5 Dark Accent 6" w:uiPriority="50"/>
+    <w:lsdException w:name="Grid Table 6 Colorful Accent 6" w:uiPriority="51"/>
+    <w:lsdException w:name="Grid Table 7 Colorful Accent 6" w:uiPriority="52"/>
+    <w:lsdException w:name="List Table 1 Light" w:uiPriority="46"/>
+    <w:lsdException w:name="List Table 2" w:uiPriority="47"/>
+    <w:lsdException w:name="List Table 3" w:uiPriority="48"/>
+    <w:lsdException w:name="List Table 4" w:uiPriority="49"/>
+    <w:lsdException w:name="List Table 5 Dark" w:uiPriority="50"/>
+    <w:lsdException w:name="List Table 6 Colorful" w:uiPriority="51"/>
+    <w:lsdException w:name="List Table 7 Colorful" w:uiPriority="52"/>
+    <w:lsdException w:name="List Table 1 Light Accent 1" w:uiPriority="46"/>
+    <w:lsdException w:name="List Table 2 Accent 1" w:uiPriority="47"/>
+    <w:lsdException w:name="List Table 3 Accent 1" w:uiPriority="48"/>
+    <w:lsdException w:name="List Table 4 Accent 1" w:uiPriority="49"/>
+    <w:lsdException w:name="List Table 5 Dark Accent 1" w:uiPriority="50"/>
+    <w:lsdException w:name="List Table 6 Colorful Accent 1" w:uiPriority="51"/>
+    <w:lsdException w:name="List Table 7 Colorful Accent 1" w:uiPriority="52"/>
+    <w:lsdException w:name="List Table 1 Light Accent 2" w:uiPriority="46"/>
+    <w:lsdException w:name="List Table 2 Accent 2" w:uiPriority="47"/>
+    <w:lsdException w:name="List Table 3 Accent 2" w:uiPriority="48"/>
+    <w:lsdException w:name="List Table 4 Accent 2" w:uiPriority="49"/>
+    <w:lsdException w:name="List Table 5 Dark Accent 2" w:uiPriority="50"/>
+    <w:lsdException w:name="List Table 6 Colorful Accent 2" w:uiPriority="51"/>
+    <w:lsdException w:name="List Table 7 Colorful Accent 2" w:uiPriority="52"/>
+    <w:lsdException w:name="List Table 1 Light Accent 3" w:uiPriority="46"/>
+    <w:lsdException w:name="List Table 2 Accent 3" w:uiPriority="47"/>
+    <w:lsdException w:name="List Table 3 Accent 3" w:uiPriority="48"/>
+    <w:lsdException w:name="List Table 4 Accent 3" w:uiPriority="49"/>
+    <w:lsdException w:name="List Table 5 Dark Accent 3" w:uiPriority="50"/>
+    <w:lsdException w:name="List Table 6 Colorful Accent 3" w:uiPriority="51"/>
+    <w:lsdException w:name="List Table 7 Colorful Accent 3" w:uiPriority="52"/>
+    <w:lsdException w:name="List Table 1 Light Accent 4" w:uiPriority="46"/>
+    <w:lsdException w:name="List Table 2 Accent 4" w:uiPriority="47"/>
+    <w:lsdException w:name="List Table 3 Accent 4" w:uiPriority="48"/>
+    <w:lsdException w:name="List Table 4 Accent 4" w:uiPriority="49"/>
+    <w:lsdException w:name="List Table 5 Dark Accent 4" w:uiPriority="50"/>
+    <w:lsdException w:name="List Table 6 Colorful Accent 4" w:uiPriority="51"/>
+    <w:lsdException w:name="List Table 7 Colorful Accent 4" w:uiPriority="52"/>
+    <w:lsdException w:name="List Table 1 Light Accent 5" w:uiPriority="46"/>
+    <w:lsdException w:name="List Table 2 Accent 5" w:uiPriority="47"/>
+    <w:lsdException w:name="List Table 3 Accent 5" w:uiPriority="48"/>
+    <w:lsdException w:name="List Table 4 Accent 5" w:uiPriority="49"/>
+    <w:lsdException w:name="List Table 5 Dark Accent 5" w:uiPriority="50"/>
+    <w:lsdException w:name="List Table 6 Colorful Accent 5" w:uiPriority="51"/>
+    <w:lsdException w:name="List Table 7 Colorful Accent 5" w:uiPriority="52"/>
+    <w:lsdException w:name="List Table 1 Light Accent 6" w:uiPriority="46"/>
+    <w:lsdException w:name="List Table 2 Accent 6" w:uiPriority="47"/>
+    <w:lsdException w:name="List Table 3 Accent 6" w:uiPriority="48"/>
+    <w:lsdException w:name="List Table 4 Accent 6" w:uiPriority="49"/>
+    <w:lsdException w:name="List Table 5 Dark Accent 6" w:uiPriority="50"/>
+    <w:lsdException w:name="List Table 6 Colorful Accent 6" w:uiPriority="51"/>
+    <w:lsdException w:name="List Table 7 Colorful Accent 6" w:uiPriority="52"/>
   </w:latentStyles>
   <w:style w:type="paragraph" w:default="1" w:styleId="Normal">
     <w:name w:val="Normal"/>
@@ -1653,7 +1218,6 @@
     <w:uiPriority w:val="99"/>
     <w:semiHidden/>
     <w:unhideWhenUsed/>
-    <w:qFormat/>
     <w:tblPr>
       <w:tblInd w:w="0" w:type="dxa"/>
       <w:tblCellMar>

</xml_diff>